<commit_message>
This is my clone
</commit_message>
<xml_diff>
--- a/file_2.docx
+++ b/file_2.docx
@@ -4,31 +4,22 @@
   <w:body>
     <w:p>
       <w:r>
-        <w:t xml:space="preserve">Red rover Red rover send </w:t>
-      </w:r>
-      <w:proofErr w:type="spellStart"/>
-      <w:r>
-        <w:t>Khushee</w:t>
-      </w:r>
-      <w:proofErr w:type="spellEnd"/>
-      <w:r>
-        <w:t xml:space="preserve"> over</w:t>
+        <w:t>Red rover Red rover send Khushee over</w:t>
       </w:r>
     </w:p>
     <w:p>
       <w:r>
-        <w:t xml:space="preserve">This is a poem for </w:t>
+        <w:t>This is a poem for Khushee</w:t>
       </w:r>
-      <w:proofErr w:type="spellStart"/>
-      <w:r>
-        <w:t>Khushee</w:t>
-      </w:r>
-      <w:proofErr w:type="spellEnd"/>
     </w:p>
     <w:p>
+      <w:r>
+        <w:t>I like stunnin’ I like shinin’</w:t>
+      </w:r>
       <w:bookmarkStart w:id="0" w:name="_GoBack"/>
       <w:bookmarkEnd w:id="0"/>
     </w:p>
+    <w:p/>
     <w:sectPr>
       <w:pgSz w:w="12240" w:h="15840"/>
       <w:pgMar w:top="1440" w:right="1440" w:bottom="1440" w:left="1440" w:header="720" w:footer="720" w:gutter="0"/>

</xml_diff>